<commit_message>
Deploying to gh-pages from @ csci-1301/csci-1301.github.io@cb49b0a6609f8e3fd7055af511ac3b3724779b82 🚀
</commit_message>
<xml_diff>
--- a/about.docx
+++ b/about.docx
@@ -28,7 +28,7 @@
         <w:pStyle w:val="Date"/>
       </w:pPr>
       <w:r>
-        <w:t xml:space="preserve">May  27, 2021 (11:54:01 PM)</w:t>
+        <w:t xml:space="preserve">May  28, 2021 (01:53:57 AM)</w:t>
       </w:r>
     </w:p>
     <w:sdt>
@@ -71,7 +71,7 @@
         <w:pStyle w:val="FirstParagraph"/>
       </w:pPr>
       <w:r>
-        <w:t xml:space="preserve">This website contains all the ressources used in the delivery of</w:t>
+        <w:t xml:space="preserve">This website contains all the resources used in the delivery of</w:t>
       </w:r>
       <w:r>
         <w:t xml:space="preserve"> </w:t>
@@ -393,7 +393,7 @@
         <w:pStyle w:val="FirstParagraph"/>
       </w:pPr>
       <w:r>
-        <w:t xml:space="preserve">We strive to prioritize open-source software when possible, and occasionaly contribute to them.</w:t>
+        <w:t xml:space="preserve">We strive to prioritize open-source software when possible, and occasionally contribute to them.</w:t>
       </w:r>
     </w:p>
     <w:bookmarkStart w:id="43" w:name="software"/>
@@ -446,7 +446,7 @@
         <w:t xml:space="preserve">pdf</w:t>
       </w:r>
       <w:r>
-        <w:t xml:space="preserve">, and</w:t>
+        <w:t xml:space="preserve">,</w:t>
       </w:r>
       <w:r>
         <w:t xml:space="preserve"> </w:t>
@@ -456,6 +456,21 @@
           <w:rStyle w:val="NormalTok"/>
         </w:rPr>
         <w:t xml:space="preserve">odt</w:t>
+      </w:r>
+      <w:r>
+        <w:t xml:space="preserve"> </w:t>
+      </w:r>
+      <w:r>
+        <w:t xml:space="preserve">and</w:t>
+      </w:r>
+      <w:r>
+        <w:t xml:space="preserve"> </w:t>
+      </w:r>
+      <w:r>
+        <w:rPr>
+          <w:rStyle w:val="NormalTok"/>
+        </w:rPr>
+        <w:t xml:space="preserve">docx</w:t>
       </w:r>
       <w:r>
         <w:t xml:space="preserve"> </w:t>

</xml_diff>

<commit_message>
Deploying to gh-pages from @ csci-1301/csci-1301.github.io@65ed64a7cebf2ff3f8fd7d6317e70e2b9a0200b6 🚀
</commit_message>
<xml_diff>
--- a/about.docx
+++ b/about.docx
@@ -28,7 +28,7 @@
         <w:pStyle w:val="Date"/>
       </w:pPr>
       <w:r>
-        <w:t xml:space="preserve">June   3, 2021 (03:46:47 AM)</w:t>
+        <w:t xml:space="preserve">June   3, 2021 (12:45:47 AM)</w:t>
       </w:r>
     </w:p>
     <w:sdt>
@@ -106,7 +106,7 @@
       </w:r>
     </w:p>
     <w:bookmarkEnd w:id="23"/>
-    <w:bookmarkStart w:id="30" w:name="authors"/>
+    <w:bookmarkStart w:id="33" w:name="authors"/>
     <w:p>
       <w:pPr>
         <w:pStyle w:val="Heading1"/>
@@ -232,9 +232,60 @@
       <w:r>
         <w:t xml:space="preserve">This material could not have been without the generous contribution of past CSCI 1301 instructors, among which Aubrey Bryant, Leszek Gasieniec, Onyeka Ezenwoye and Paul York.</w:t>
       </w:r>
-    </w:p>
-    <w:bookmarkEnd w:id="30"/>
-    <w:bookmarkStart w:id="37" w:name="supports"/>
+      <w:r>
+        <w:t xml:space="preserve"> </w:t>
+      </w:r>
+      <w:r>
+        <w:t xml:space="preserve">Additionally, the</w:t>
+      </w:r>
+      <w:r>
+        <w:t xml:space="preserve"> </w:t>
+      </w:r>
+      <w:hyperlink r:id="rId30">
+        <w:r>
+          <w:rPr>
+            <w:rStyle w:val="Hyperlink"/>
+          </w:rPr>
+          <w:t xml:space="preserve">School of Computer &amp; Cyber Sciences</w:t>
+        </w:r>
+      </w:hyperlink>
+      <w:r>
+        <w:t xml:space="preserve">’s</w:t>
+      </w:r>
+      <w:r>
+        <w:t xml:space="preserve"> </w:t>
+      </w:r>
+      <w:hyperlink r:id="rId31">
+        <w:r>
+          <w:rPr>
+            <w:rStyle w:val="Hyperlink"/>
+          </w:rPr>
+          <w:t xml:space="preserve">academic advisors</w:t>
+        </w:r>
+      </w:hyperlink>
+      <w:r>
+        <w:t xml:space="preserve">, Markus Bacha and Wennie Squires, and communications &amp; marketing specialist, Haley Bourne, improved the</w:t>
+      </w:r>
+      <w:r>
+        <w:t xml:space="preserve"> </w:t>
+      </w:r>
+      <w:hyperlink r:id="rId32">
+        <w:r>
+          <w:rPr>
+            <w:rStyle w:val="Hyperlink"/>
+          </w:rPr>
+          <w:t xml:space="preserve">Academic Life</w:t>
+        </w:r>
+      </w:hyperlink>
+      <w:r>
+        <w:t xml:space="preserve"> </w:t>
+      </w:r>
+      <w:r>
+        <w:t xml:space="preserve">notes through their suggestions and references.</w:t>
+      </w:r>
+    </w:p>
+    <w:bookmarkEnd w:id="33"/>
+    <w:bookmarkStart w:id="39" w:name="supports"/>
     <w:p>
       <w:pPr>
         <w:pStyle w:val="Heading1"/>
@@ -253,7 +304,7 @@
       <w:r>
         <w:t xml:space="preserve"> </w:t>
       </w:r>
-      <w:hyperlink r:id="rId31">
+      <w:hyperlink r:id="rId34">
         <w:r>
           <w:rPr>
             <w:rStyle w:val="Hyperlink"/>
@@ -264,7 +315,7 @@
       <w:r>
         <w:t xml:space="preserve"> </w:t>
       </w:r>
-      <w:hyperlink r:id="rId32">
+      <w:hyperlink r:id="rId35">
         <w:r>
           <w:rPr>
             <w:rStyle w:val="Hyperlink"/>
@@ -278,7 +329,7 @@
       <w:r>
         <w:t xml:space="preserve">(</w:t>
       </w:r>
-      <w:hyperlink r:id="rId33">
+      <w:hyperlink r:id="rId36">
         <w:r>
           <w:rPr>
             <w:rStyle w:val="Hyperlink"/>
@@ -294,7 +345,7 @@
       <w:pPr>
         <w:pStyle w:val="BodyText"/>
       </w:pPr>
-      <w:hyperlink r:id="rId31">
+      <w:hyperlink r:id="rId34">
         <w:r>
           <w:drawing>
             <wp:inline>
@@ -311,7 +362,7 @@
                       </pic:cNvPicPr>
                     </pic:nvPicPr>
                     <pic:blipFill>
-                      <a:blip r:embed="rId34"/>
+                      <a:blip r:embed="rId37"/>
                       <a:stretch>
                         <a:fillRect/>
                       </a:stretch>
@@ -349,7 +400,7 @@
       <w:r>
         <w:t xml:space="preserve"> </w:t>
       </w:r>
-      <w:hyperlink r:id="rId35">
+      <w:hyperlink r:id="rId30">
         <w:r>
           <w:rPr>
             <w:rStyle w:val="Hyperlink"/>
@@ -366,7 +417,7 @@
       <w:r>
         <w:t xml:space="preserve"> </w:t>
       </w:r>
-      <w:hyperlink r:id="rId36">
+      <w:hyperlink r:id="rId38">
         <w:r>
           <w:rPr>
             <w:rStyle w:val="Hyperlink"/>
@@ -378,8 +429,8 @@
         <w:t xml:space="preserve">.</w:t>
       </w:r>
     </w:p>
-    <w:bookmarkEnd w:id="37"/>
-    <w:bookmarkStart w:id="46" w:name="tools"/>
+    <w:bookmarkEnd w:id="39"/>
+    <w:bookmarkStart w:id="48" w:name="tools"/>
     <w:p>
       <w:pPr>
         <w:pStyle w:val="Heading1"/>
@@ -396,7 +447,7 @@
         <w:t xml:space="preserve">We strive to prioritize open-source software when possible, and occasionally contribute to them.</w:t>
       </w:r>
     </w:p>
-    <w:bookmarkStart w:id="43" w:name="software"/>
+    <w:bookmarkStart w:id="45" w:name="software"/>
     <w:p>
       <w:pPr>
         <w:pStyle w:val="Heading2"/>
@@ -481,7 +532,7 @@
       <w:r>
         <w:t xml:space="preserve"> </w:t>
       </w:r>
-      <w:hyperlink r:id="rId38">
+      <w:hyperlink r:id="rId40">
         <w:r>
           <w:rPr>
             <w:rStyle w:val="Hyperlink"/>
@@ -498,7 +549,7 @@
       <w:r>
         <w:t xml:space="preserve"> </w:t>
       </w:r>
-      <w:hyperlink r:id="rId39">
+      <w:hyperlink r:id="rId41">
         <w:r>
           <w:rPr>
             <w:rStyle w:val="Hyperlink"/>
@@ -539,7 +590,7 @@
       <w:r>
         <w:t xml:space="preserve"> </w:t>
       </w:r>
-      <w:hyperlink r:id="rId40">
+      <w:hyperlink r:id="rId42">
         <w:r>
           <w:rPr>
             <w:rStyle w:val="Hyperlink"/>
@@ -565,7 +616,7 @@
       <w:r>
         <w:t xml:space="preserve"> </w:t>
       </w:r>
-      <w:hyperlink r:id="rId41">
+      <w:hyperlink r:id="rId43">
         <w:r>
           <w:rPr>
             <w:rStyle w:val="Hyperlink"/>
@@ -587,7 +638,7 @@
       <w:r>
         <w:t xml:space="preserve"> </w:t>
       </w:r>
-      <w:hyperlink r:id="rId42">
+      <w:hyperlink r:id="rId44">
         <w:r>
           <w:rPr>
             <w:rStyle w:val="Hyperlink"/>
@@ -599,8 +650,8 @@
         <w:t xml:space="preserve">.</w:t>
       </w:r>
     </w:p>
-    <w:bookmarkEnd w:id="43"/>
-    <w:bookmarkStart w:id="45" w:name="services"/>
+    <w:bookmarkEnd w:id="45"/>
+    <w:bookmarkStart w:id="47" w:name="services"/>
     <w:p>
       <w:pPr>
         <w:pStyle w:val="Heading2"/>
@@ -623,7 +674,7 @@
       <w:r>
         <w:t xml:space="preserve"> </w:t>
       </w:r>
-      <w:hyperlink r:id="rId44">
+      <w:hyperlink r:id="rId46">
         <w:r>
           <w:rPr>
             <w:rStyle w:val="Hyperlink"/>
@@ -635,9 +686,9 @@
         <w:t xml:space="preserve">.</w:t>
       </w:r>
     </w:p>
-    <w:bookmarkEnd w:id="45"/>
-    <w:bookmarkEnd w:id="46"/>
-    <w:bookmarkStart w:id="49" w:name="licence"/>
+    <w:bookmarkEnd w:id="47"/>
+    <w:bookmarkEnd w:id="48"/>
+    <w:bookmarkStart w:id="51" w:name="licence"/>
     <w:p>
       <w:pPr>
         <w:pStyle w:val="Heading1"/>
@@ -656,7 +707,7 @@
       <w:r>
         <w:t xml:space="preserve"> </w:t>
       </w:r>
-      <w:hyperlink r:id="rId47">
+      <w:hyperlink r:id="rId49">
         <w:r>
           <w:rPr>
             <w:rStyle w:val="Hyperlink"/>
@@ -671,12 +722,52 @@
         <w:t xml:space="preserve"> </w:t>
       </w:r>
       <w:r>
+        <w:t xml:space="preserve">Concretely, this means that you are free to:</w:t>
+      </w:r>
+    </w:p>
+    <w:p>
+      <w:pPr>
+        <w:numPr>
+          <w:ilvl w:val="0"/>
+          <w:numId w:val="1004"/>
+        </w:numPr>
+        <w:pStyle w:val="Compact"/>
+      </w:pPr>
+      <w:r>
+        <w:t xml:space="preserve">Save, print, copy and redistribute the entirety of the resources presented here,</w:t>
+      </w:r>
+    </w:p>
+    <w:p>
+      <w:pPr>
+        <w:numPr>
+          <w:ilvl w:val="0"/>
+          <w:numId w:val="1004"/>
+        </w:numPr>
+        <w:pStyle w:val="Compact"/>
+      </w:pPr>
+      <w:r>
+        <w:t xml:space="preserve">Modify them as you see fit,</w:t>
+      </w:r>
+    </w:p>
+    <w:p>
+      <w:pPr>
+        <w:pStyle w:val="FirstParagraph"/>
+      </w:pPr>
+      <w:r>
+        <w:t xml:space="preserve">as long as you give proper credit and keep the same licence.</w:t>
+      </w:r>
+    </w:p>
+    <w:p>
+      <w:pPr>
+        <w:pStyle w:val="BodyText"/>
+      </w:pPr>
+      <w:r>
         <w:t xml:space="preserve">Please refer to</w:t>
       </w:r>
       <w:r>
         <w:t xml:space="preserve"> </w:t>
       </w:r>
-      <w:hyperlink r:id="rId48">
+      <w:hyperlink r:id="rId50">
         <w:r>
           <w:rPr>
             <w:rStyle w:val="Hyperlink"/>
@@ -691,7 +782,7 @@
         <w:t xml:space="preserve">for the detail of this licence.</w:t>
       </w:r>
     </w:p>
-    <w:bookmarkEnd w:id="49"/>
+    <w:bookmarkEnd w:id="51"/>
     <w:sectPr/>
   </w:body>
 </w:document>
@@ -884,6 +975,9 @@
     <w:abstractNumId w:val="991"/>
   </w:num>
   <w:num w:numId="1003">
+    <w:abstractNumId w:val="991"/>
+  </w:num>
+  <w:num w:numId="1004">
     <w:abstractNumId w:val="991"/>
   </w:num>
 </w:numbering>

</xml_diff>

<commit_message>
Deploying to gh-pages from @ csci-1301/csci-1301.github.io@dc7351d3c49b3a58a3448d36e5f4d4672aefbf08 🚀
</commit_message>
<xml_diff>
--- a/about.docx
+++ b/about.docx
@@ -28,7 +28,7 @@
         <w:pStyle w:val="Date"/>
       </w:pPr>
       <w:r>
-        <w:t xml:space="preserve">August  30, 2021 (03:11:13 PM)</w:t>
+        <w:t xml:space="preserve">August  31, 2021 (02:31:54 PM)</w:t>
       </w:r>
     </w:p>
     <w:sdt>
@@ -356,7 +356,7 @@
                 <a:graphicData uri="http://schemas.openxmlformats.org/drawingml/2006/picture">
                   <pic:pic>
                     <pic:nvPicPr>
-                      <pic:cNvPr descr="img/ALG_Logo_hires.png" id="0" name="Picture"/>
+                      <pic:cNvPr descr="./img/ALG_Logo_hires.png" id="0" name="Picture"/>
                       <pic:cNvPicPr>
                         <a:picLocks noChangeArrowheads="1" noChangeAspect="1"/>
                       </pic:cNvPicPr>

</xml_diff>

<commit_message>
Deploying to gh-pages from @ csci-1301/csci-1301.github.io@0f249184ecaa2bfdb2144c7c72c7a94f80643725 🚀
</commit_message>
<xml_diff>
--- a/about.docx
+++ b/about.docx
@@ -28,7 +28,7 @@
         <w:pStyle w:val="Date"/>
       </w:pPr>
       <w:r>
-        <w:t xml:space="preserve">February  22, 2022 (04:19:09 PM)</w:t>
+        <w:t xml:space="preserve">February  23, 2022 (11:03:17 AM)</w:t>
       </w:r>
     </w:p>
     <w:sdt>
@@ -106,7 +106,7 @@
       </w:r>
     </w:p>
     <w:bookmarkEnd w:id="23"/>
-    <w:bookmarkStart w:id="33" w:name="authors"/>
+    <w:bookmarkStart w:id="35" w:name="authors"/>
     <w:p>
       <w:pPr>
         <w:pStyle w:val="Heading1"/>
@@ -120,7 +120,7 @@
         <w:pStyle w:val="FirstParagraph"/>
       </w:pPr>
       <w:r>
-        <w:t xml:space="preserve">The authors of this material are:</w:t>
+        <w:t xml:space="preserve">The initial authors of this material are:</w:t>
       </w:r>
     </w:p>
     <w:p>
@@ -230,6 +230,45 @@
         <w:pStyle w:val="FirstParagraph"/>
       </w:pPr>
       <w:r>
+        <w:t xml:space="preserve">Additional contributions, by</w:t>
+      </w:r>
+      <w:r>
+        <w:t xml:space="preserve"> </w:t>
+      </w:r>
+      <w:hyperlink r:id="rId30">
+        <w:r>
+          <w:rPr>
+            <w:rStyle w:val="Hyperlink"/>
+          </w:rPr>
+          <w:t xml:space="preserve">undergraduate course assistants</w:t>
+        </w:r>
+      </w:hyperlink>
+      <w:r>
+        <w:t xml:space="preserve"> </w:t>
+      </w:r>
+      <w:r>
+        <w:t xml:space="preserve">or other colleagues, are</w:t>
+      </w:r>
+      <w:r>
+        <w:t xml:space="preserve"> </w:t>
+      </w:r>
+      <w:hyperlink r:id="rId31">
+        <w:r>
+          <w:rPr>
+            <w:rStyle w:val="Hyperlink"/>
+          </w:rPr>
+          <w:t xml:space="preserve">tracked by version control</w:t>
+        </w:r>
+      </w:hyperlink>
+      <w:r>
+        <w:t xml:space="preserve">.</w:t>
+      </w:r>
+    </w:p>
+    <w:p>
+      <w:pPr>
+        <w:pStyle w:val="BodyText"/>
+      </w:pPr>
+      <w:r>
         <w:t xml:space="preserve">This material could not have been without the generous contribution of past CSCI 1301 instructors, among which Aubrey Bryant, Leszek Gasieniec, Onyeka Ezenwoye and Paul York.</w:t>
       </w:r>
       <w:r>
@@ -241,7 +280,7 @@
       <w:r>
         <w:t xml:space="preserve"> </w:t>
       </w:r>
-      <w:hyperlink r:id="rId30">
+      <w:hyperlink r:id="rId32">
         <w:r>
           <w:rPr>
             <w:rStyle w:val="Hyperlink"/>
@@ -255,7 +294,7 @@
       <w:r>
         <w:t xml:space="preserve"> </w:t>
       </w:r>
-      <w:hyperlink r:id="rId31">
+      <w:hyperlink r:id="rId33">
         <w:r>
           <w:rPr>
             <w:rStyle w:val="Hyperlink"/>
@@ -269,7 +308,7 @@
       <w:r>
         <w:t xml:space="preserve"> </w:t>
       </w:r>
-      <w:hyperlink r:id="rId32">
+      <w:hyperlink r:id="rId34">
         <w:r>
           <w:rPr>
             <w:rStyle w:val="Hyperlink"/>
@@ -284,8 +323,8 @@
         <w:t xml:space="preserve">notes through their suggestions and references.</w:t>
       </w:r>
     </w:p>
-    <w:bookmarkEnd w:id="33"/>
-    <w:bookmarkStart w:id="39" w:name="supports"/>
+    <w:bookmarkEnd w:id="35"/>
+    <w:bookmarkStart w:id="41" w:name="supports"/>
     <w:p>
       <w:pPr>
         <w:pStyle w:val="Heading1"/>
@@ -304,7 +343,7 @@
       <w:r>
         <w:t xml:space="preserve"> </w:t>
       </w:r>
-      <w:hyperlink r:id="rId34">
+      <w:hyperlink r:id="rId36">
         <w:r>
           <w:rPr>
             <w:rStyle w:val="Hyperlink"/>
@@ -315,7 +354,7 @@
       <w:r>
         <w:t xml:space="preserve"> </w:t>
       </w:r>
-      <w:hyperlink r:id="rId35">
+      <w:hyperlink r:id="rId37">
         <w:r>
           <w:rPr>
             <w:rStyle w:val="Hyperlink"/>
@@ -329,23 +368,23 @@
       <w:r>
         <w:t xml:space="preserve">(</w:t>
       </w:r>
+      <w:hyperlink r:id="rId38">
+        <w:r>
+          <w:rPr>
+            <w:rStyle w:val="Hyperlink"/>
+          </w:rPr>
+          <w:t xml:space="preserve">Proposal 571</w:t>
+        </w:r>
+      </w:hyperlink>
+      <w:r>
+        <w:t xml:space="preserve">).</w:t>
+      </w:r>
+    </w:p>
+    <w:p>
+      <w:pPr>
+        <w:pStyle w:val="BodyText"/>
+      </w:pPr>
       <w:hyperlink r:id="rId36">
-        <w:r>
-          <w:rPr>
-            <w:rStyle w:val="Hyperlink"/>
-          </w:rPr>
-          <w:t xml:space="preserve">Proposal 571</w:t>
-        </w:r>
-      </w:hyperlink>
-      <w:r>
-        <w:t xml:space="preserve">).</w:t>
-      </w:r>
-    </w:p>
-    <w:p>
-      <w:pPr>
-        <w:pStyle w:val="BodyText"/>
-      </w:pPr>
-      <w:hyperlink r:id="rId34">
         <w:r>
           <w:drawing>
             <wp:inline>
@@ -362,7 +401,7 @@
                       </pic:cNvPicPr>
                     </pic:nvPicPr>
                     <pic:blipFill>
-                      <a:blip r:embed="rId37"/>
+                      <a:blip r:embed="rId39"/>
                       <a:stretch>
                         <a:fillRect/>
                       </a:stretch>
@@ -400,7 +439,7 @@
       <w:r>
         <w:t xml:space="preserve"> </w:t>
       </w:r>
-      <w:hyperlink r:id="rId30">
+      <w:hyperlink r:id="rId32">
         <w:r>
           <w:rPr>
             <w:rStyle w:val="Hyperlink"/>
@@ -417,7 +456,7 @@
       <w:r>
         <w:t xml:space="preserve"> </w:t>
       </w:r>
-      <w:hyperlink r:id="rId38">
+      <w:hyperlink r:id="rId40">
         <w:r>
           <w:rPr>
             <w:rStyle w:val="Hyperlink"/>
@@ -429,8 +468,8 @@
         <w:t xml:space="preserve">.</w:t>
       </w:r>
     </w:p>
-    <w:bookmarkEnd w:id="39"/>
-    <w:bookmarkStart w:id="48" w:name="tools"/>
+    <w:bookmarkEnd w:id="41"/>
+    <w:bookmarkStart w:id="50" w:name="tools"/>
     <w:p>
       <w:pPr>
         <w:pStyle w:val="Heading1"/>
@@ -447,7 +486,7 @@
         <w:t xml:space="preserve">We strive to prioritize open-source software when possible, and occasionally contribute to them.</w:t>
       </w:r>
     </w:p>
-    <w:bookmarkStart w:id="45" w:name="software"/>
+    <w:bookmarkStart w:id="47" w:name="software"/>
     <w:p>
       <w:pPr>
         <w:pStyle w:val="Heading2"/>
@@ -532,7 +571,7 @@
       <w:r>
         <w:t xml:space="preserve"> </w:t>
       </w:r>
-      <w:hyperlink r:id="rId40">
+      <w:hyperlink r:id="rId42">
         <w:r>
           <w:rPr>
             <w:rStyle w:val="Hyperlink"/>
@@ -549,7 +588,7 @@
       <w:r>
         <w:t xml:space="preserve"> </w:t>
       </w:r>
-      <w:hyperlink r:id="rId41">
+      <w:hyperlink r:id="rId43">
         <w:r>
           <w:rPr>
             <w:rStyle w:val="Hyperlink"/>
@@ -590,7 +629,7 @@
       <w:r>
         <w:t xml:space="preserve"> </w:t>
       </w:r>
-      <w:hyperlink r:id="rId42">
+      <w:hyperlink r:id="rId44">
         <w:r>
           <w:rPr>
             <w:rStyle w:val="Hyperlink"/>
@@ -616,7 +655,7 @@
       <w:r>
         <w:t xml:space="preserve"> </w:t>
       </w:r>
-      <w:hyperlink r:id="rId43">
+      <w:hyperlink r:id="rId45">
         <w:r>
           <w:rPr>
             <w:rStyle w:val="Hyperlink"/>
@@ -638,7 +677,7 @@
       <w:r>
         <w:t xml:space="preserve"> </w:t>
       </w:r>
-      <w:hyperlink r:id="rId44">
+      <w:hyperlink r:id="rId46">
         <w:r>
           <w:rPr>
             <w:rStyle w:val="Hyperlink"/>
@@ -650,8 +689,8 @@
         <w:t xml:space="preserve">.</w:t>
       </w:r>
     </w:p>
-    <w:bookmarkEnd w:id="45"/>
-    <w:bookmarkStart w:id="47" w:name="services"/>
+    <w:bookmarkEnd w:id="47"/>
+    <w:bookmarkStart w:id="49" w:name="services"/>
     <w:p>
       <w:pPr>
         <w:pStyle w:val="Heading2"/>
@@ -674,7 +713,7 @@
       <w:r>
         <w:t xml:space="preserve"> </w:t>
       </w:r>
-      <w:hyperlink r:id="rId46">
+      <w:hyperlink r:id="rId48">
         <w:r>
           <w:rPr>
             <w:rStyle w:val="Hyperlink"/>
@@ -686,9 +725,9 @@
         <w:t xml:space="preserve">.</w:t>
       </w:r>
     </w:p>
-    <w:bookmarkEnd w:id="47"/>
-    <w:bookmarkEnd w:id="48"/>
-    <w:bookmarkStart w:id="51" w:name="licence"/>
+    <w:bookmarkEnd w:id="49"/>
+    <w:bookmarkEnd w:id="50"/>
+    <w:bookmarkStart w:id="53" w:name="licence"/>
     <w:p>
       <w:pPr>
         <w:pStyle w:val="Heading1"/>
@@ -707,7 +746,7 @@
       <w:r>
         <w:t xml:space="preserve"> </w:t>
       </w:r>
-      <w:hyperlink r:id="rId49">
+      <w:hyperlink r:id="rId51">
         <w:r>
           <w:rPr>
             <w:rStyle w:val="Hyperlink"/>
@@ -767,7 +806,7 @@
       <w:r>
         <w:t xml:space="preserve"> </w:t>
       </w:r>
-      <w:hyperlink r:id="rId50">
+      <w:hyperlink r:id="rId52">
         <w:r>
           <w:rPr>
             <w:rStyle w:val="Hyperlink"/>
@@ -782,7 +821,7 @@
         <w:t xml:space="preserve">for the detail of this licence.</w:t>
       </w:r>
     </w:p>
-    <w:bookmarkEnd w:id="51"/>
+    <w:bookmarkEnd w:id="53"/>
     <w:sectPr/>
   </w:body>
 </w:document>

</xml_diff>